<commit_message>
Added my number to contact list
</commit_message>
<xml_diff>
--- a/Documents/Contact Info.docx
+++ b/Documents/Contact Info.docx
@@ -1,91 +1,63 @@
 
-<file path=word/document2.xml><?xml version="1.0" encoding="utf-8"?>
-<w:document xmlns:wpc="http://schemas.microsoft.com/office/word/2010/wordprocessingCanvas" xmlns:mc="http://schemas.openxmlformats.org/markup-compatibility/2006" xmlns:o="urn:schemas-microsoft-com:office:office" xmlns:r="http://schemas.openxmlformats.org/officeDocument/2006/relationships" xmlns:m="http://schemas.openxmlformats.org/officeDocument/2006/math" xmlns:v="urn:schemas-microsoft-com:vml" xmlns:wp14="http://schemas.microsoft.com/office/word/2010/wordprocessingDrawing" xmlns:wp="http://schemas.openxmlformats.org/drawingml/2006/wordprocessingDrawing" xmlns:w10="urn:schemas-microsoft-com:office:word" xmlns:w="http://schemas.openxmlformats.org/wordprocessingml/2006/main" xmlns:w14="http://schemas.microsoft.com/office/word/2010/wordml" xmlns:w15="http://schemas.microsoft.com/office/word/2012/wordml" xmlns:wpg="http://schemas.microsoft.com/office/word/2010/wordprocessingGroup" xmlns:wpi="http://schemas.microsoft.com/office/word/2010/wordprocessingInk" xmlns:wne="http://schemas.microsoft.com/office/word/2006/wordml" xmlns:wps="http://schemas.microsoft.com/office/word/2010/wordprocessingShape" mc:Ignorable="w14 w15 wp14">
+<file path=word/document.xml><?xml version="1.0" encoding="utf-8"?>
+<w:document xmlns:wpc="http://schemas.microsoft.com/office/word/2010/wordprocessingCanvas" xmlns:cx="http://schemas.microsoft.com/office/drawing/2014/chartex" xmlns:cx1="http://schemas.microsoft.com/office/drawing/2015/9/8/chartex" xmlns:cx2="http://schemas.microsoft.com/office/drawing/2015/10/21/chartex" xmlns:mc="http://schemas.openxmlformats.org/markup-compatibility/2006" xmlns:o="urn:schemas-microsoft-com:office:office" xmlns:r="http://schemas.openxmlformats.org/officeDocument/2006/relationships" xmlns:m="http://schemas.openxmlformats.org/officeDocument/2006/math" xmlns:v="urn:schemas-microsoft-com:vml" xmlns:wp14="http://schemas.microsoft.com/office/word/2010/wordprocessingDrawing" xmlns:wp="http://schemas.openxmlformats.org/drawingml/2006/wordprocessingDrawing" xmlns:w10="urn:schemas-microsoft-com:office:word" xmlns:w="http://schemas.openxmlformats.org/wordprocessingml/2006/main" xmlns:w14="http://schemas.microsoft.com/office/word/2010/wordml" xmlns:w15="http://schemas.microsoft.com/office/word/2012/wordml" xmlns:w16se="http://schemas.microsoft.com/office/word/2015/wordml/symex" xmlns:wpg="http://schemas.microsoft.com/office/word/2010/wordprocessingGroup" xmlns:wpi="http://schemas.microsoft.com/office/word/2010/wordprocessingInk" xmlns:wne="http://schemas.microsoft.com/office/word/2006/wordml" xmlns:wps="http://schemas.microsoft.com/office/word/2010/wordprocessingShape" mc:Ignorable="w14 w15 w16se wp14">
   <w:body>
-    <w:p xmlns:wp14="http://schemas.microsoft.com/office/word/2010/wordml" wp14:noSpellErr="1" wp14:textId="7E302E62">
-      <w:bookmarkStart w:name="_GoBack" w:id="0"/>
+    <w:p>
+      <w:r>
+        <w:t>Contact info</w:t>
+      </w:r>
+    </w:p>
+    <w:p>
+      <w:r>
+        <w:t xml:space="preserve">Sam cook - </w:t>
+      </w:r>
+      <w:r>
+        <w:tab/>
+      </w:r>
+      <w:r>
+        <w:tab/>
+      </w:r>
+      <w:r>
+        <w:t xml:space="preserve">07904571812 </w:t>
+      </w:r>
+    </w:p>
+    <w:p>
+      <w:r>
+        <w:t xml:space="preserve">Rob Yearling - </w:t>
+      </w:r>
+    </w:p>
+    <w:p>
+      <w:r>
+        <w:t xml:space="preserve">Antony </w:t>
+      </w:r>
+      <w:proofErr w:type="spellStart"/>
+      <w:r>
+        <w:t>Brame</w:t>
+      </w:r>
+      <w:proofErr w:type="spellEnd"/>
+      <w:r>
+        <w:t xml:space="preserve"> - </w:t>
+      </w:r>
+      <w:r>
+        <w:tab/>
+      </w:r>
+      <w:r>
+        <w:t xml:space="preserve"> 07786023591</w:t>
+      </w:r>
+    </w:p>
+    <w:p>
+      <w:r>
+        <w:t xml:space="preserve">Will terry -                  </w:t>
+      </w:r>
+      <w:r>
+        <w:tab/>
+        <w:t>07857 730 250</w:t>
+      </w:r>
+      <w:bookmarkStart w:id="0" w:name="_GoBack"/>
       <w:bookmarkEnd w:id="0"/>
-      <w:r>
-        <w:rPr/>
-        <w:t>C</w:t>
-      </w:r>
-      <w:r>
-        <w:rPr/>
-        <w:t>ontact info</w:t>
-      </w:r>
-    </w:p>
-    <w:p xmlns:wp14="http://schemas.microsoft.com/office/word/2010/wordml" wp14:noSpellErr="1" wp14:textId="1C75FB44">
-      <w:r>
-        <w:rPr/>
-        <w:t>S</w:t>
-      </w:r>
-      <w:r>
-        <w:rPr/>
-        <w:t>a</w:t>
-      </w:r>
-      <w:r>
-        <w:rPr/>
-        <w:t>m</w:t>
-      </w:r>
-      <w:r>
-        <w:rPr/>
-        <w:t xml:space="preserve"> cook</w:t>
-      </w:r>
-      <w:r>
-        <w:rPr/>
-        <w:t xml:space="preserve"> -</w:t>
-      </w:r>
-      <w:r>
-        <w:rPr/>
-        <w:t xml:space="preserve"> 07904571812</w:t>
-      </w:r>
-      <w:r>
-        <w:rPr/>
-        <w:t xml:space="preserve"> </w:t>
-      </w:r>
-    </w:p>
-    <w:p xmlns:wp14="http://schemas.microsoft.com/office/word/2010/wordml" wp14:noSpellErr="1" wp14:textId="0E08847C">
-      <w:r>
-        <w:rPr/>
-        <w:t xml:space="preserve">Rob Yearling - </w:t>
-      </w:r>
-    </w:p>
-    <w:p xmlns:wp14="http://schemas.microsoft.com/office/word/2010/wordml" wp14:textId="6FDD76E5">
-      <w:r>
-        <w:rPr/>
-        <w:t xml:space="preserve">Antony </w:t>
-      </w:r>
-      <w:proofErr w:type="spellStart"/>
-      <w:r>
-        <w:rPr/>
-        <w:t>Brame</w:t>
-      </w:r>
-      <w:proofErr w:type="spellEnd"/>
-      <w:r>
-        <w:rPr/>
-        <w:t xml:space="preserve"> - </w:t>
-      </w:r>
-      <w:r>
-        <w:rPr/>
-        <w:t xml:space="preserve"> 07786023591</w:t>
-      </w:r>
-    </w:p>
-    <w:p xmlns:wp14="http://schemas.microsoft.com/office/word/2010/wordml" wp14:noSpellErr="1" wp14:textId="56944882">
-      <w:r>
-        <w:rPr/>
-        <w:t>W</w:t>
-      </w:r>
-      <w:r>
-        <w:rPr/>
-        <w:t xml:space="preserve">ill terry - </w:t>
-      </w:r>
-      <w:r>
-        <w:rPr/>
-        <w:t xml:space="preserve">                 </w:t>
-      </w:r>
     </w:p>
     <w:sectPr>
-      <w:pgSz w:w="12240" w:h="15840" w:orient="portrait"/>
+      <w:pgSz w:w="12240" w:h="15840"/>
       <w:pgMar w:top="1440" w:right="1440" w:bottom="1440" w:left="1440" w:header="720" w:footer="720" w:gutter="0"/>
       <w:cols w:space="720"/>
       <w:docGrid w:linePitch="360"/>
@@ -95,11 +67,11 @@
 </file>
 
 <file path=word/styles.xml><?xml version="1.0" encoding="utf-8"?>
-<w:styles xmlns:wp14="http://schemas.microsoft.com/office/word/2010/wordprocessingDrawing" xmlns:mc="http://schemas.openxmlformats.org/markup-compatibility/2006" xmlns:r="http://schemas.openxmlformats.org/officeDocument/2006/relationships" xmlns:w="http://schemas.openxmlformats.org/wordprocessingml/2006/main" xmlns:w14="http://schemas.microsoft.com/office/word/2010/wordml" xmlns:w15="http://schemas.microsoft.com/office/word/2012/wordml" mc:Ignorable="w14 w15 wp14">
+<w:styles xmlns:mc="http://schemas.openxmlformats.org/markup-compatibility/2006" xmlns:r="http://schemas.openxmlformats.org/officeDocument/2006/relationships" xmlns:w="http://schemas.openxmlformats.org/wordprocessingml/2006/main" xmlns:w14="http://schemas.microsoft.com/office/word/2010/wordml" xmlns:w15="http://schemas.microsoft.com/office/word/2012/wordml" xmlns:w16se="http://schemas.microsoft.com/office/word/2015/wordml/symex" mc:Ignorable="w14 w15 w16se">
   <w:docDefaults>
     <w:rPrDefault>
       <w:rPr>
-        <w:rFonts w:asciiTheme="minorHAnsi" w:hAnsiTheme="minorHAnsi" w:eastAsiaTheme="minorHAnsi" w:cstheme="minorBidi"/>
+        <w:rFonts w:asciiTheme="minorHAnsi" w:eastAsiaTheme="minorHAnsi" w:hAnsiTheme="minorHAnsi" w:cstheme="minorBidi"/>
         <w:sz w:val="22"/>
         <w:szCs w:val="22"/>
         <w:lang w:val="en-US" w:eastAsia="en-US" w:bidi="ar-SA"/>
@@ -111,17 +83,17 @@
       </w:pPr>
     </w:pPrDefault>
   </w:docDefaults>
-  <w:latentStyles w:defLockedState="0" w:defUIPriority="99" w:defSemiHidden="0" w:defUnhideWhenUsed="0" w:defQFormat="0" w:count="371">
+  <w:latentStyles w:defLockedState="0" w:defUIPriority="99" w:defSemiHidden="0" w:defUnhideWhenUsed="0" w:defQFormat="0" w:count="372">
     <w:lsdException w:name="Normal" w:uiPriority="0" w:qFormat="1"/>
     <w:lsdException w:name="heading 1" w:uiPriority="9" w:qFormat="1"/>
-    <w:lsdException w:name="heading 2" w:uiPriority="9" w:semiHidden="1" w:unhideWhenUsed="1" w:qFormat="1"/>
-    <w:lsdException w:name="heading 3" w:uiPriority="9" w:semiHidden="1" w:unhideWhenUsed="1" w:qFormat="1"/>
-    <w:lsdException w:name="heading 4" w:uiPriority="9" w:semiHidden="1" w:unhideWhenUsed="1" w:qFormat="1"/>
-    <w:lsdException w:name="heading 5" w:uiPriority="9" w:semiHidden="1" w:unhideWhenUsed="1" w:qFormat="1"/>
-    <w:lsdException w:name="heading 6" w:uiPriority="9" w:semiHidden="1" w:unhideWhenUsed="1" w:qFormat="1"/>
-    <w:lsdException w:name="heading 7" w:uiPriority="9" w:semiHidden="1" w:unhideWhenUsed="1" w:qFormat="1"/>
-    <w:lsdException w:name="heading 8" w:uiPriority="9" w:semiHidden="1" w:unhideWhenUsed="1" w:qFormat="1"/>
-    <w:lsdException w:name="heading 9" w:uiPriority="9" w:semiHidden="1" w:unhideWhenUsed="1" w:qFormat="1"/>
+    <w:lsdException w:name="heading 2" w:semiHidden="1" w:uiPriority="9" w:unhideWhenUsed="1" w:qFormat="1"/>
+    <w:lsdException w:name="heading 3" w:semiHidden="1" w:uiPriority="9" w:unhideWhenUsed="1" w:qFormat="1"/>
+    <w:lsdException w:name="heading 4" w:semiHidden="1" w:uiPriority="9" w:unhideWhenUsed="1" w:qFormat="1"/>
+    <w:lsdException w:name="heading 5" w:semiHidden="1" w:uiPriority="9" w:unhideWhenUsed="1" w:qFormat="1"/>
+    <w:lsdException w:name="heading 6" w:semiHidden="1" w:uiPriority="9" w:unhideWhenUsed="1" w:qFormat="1"/>
+    <w:lsdException w:name="heading 7" w:semiHidden="1" w:uiPriority="9" w:unhideWhenUsed="1" w:qFormat="1"/>
+    <w:lsdException w:name="heading 8" w:semiHidden="1" w:uiPriority="9" w:unhideWhenUsed="1" w:qFormat="1"/>
+    <w:lsdException w:name="heading 9" w:semiHidden="1" w:uiPriority="9" w:unhideWhenUsed="1" w:qFormat="1"/>
     <w:lsdException w:name="index 1" w:semiHidden="1" w:unhideWhenUsed="1"/>
     <w:lsdException w:name="index 2" w:semiHidden="1" w:unhideWhenUsed="1"/>
     <w:lsdException w:name="index 3" w:semiHidden="1" w:unhideWhenUsed="1"/>
@@ -131,22 +103,22 @@
     <w:lsdException w:name="index 7" w:semiHidden="1" w:unhideWhenUsed="1"/>
     <w:lsdException w:name="index 8" w:semiHidden="1" w:unhideWhenUsed="1"/>
     <w:lsdException w:name="index 9" w:semiHidden="1" w:unhideWhenUsed="1"/>
-    <w:lsdException w:name="toc 1" w:uiPriority="39" w:semiHidden="1" w:unhideWhenUsed="1"/>
-    <w:lsdException w:name="toc 2" w:uiPriority="39" w:semiHidden="1" w:unhideWhenUsed="1"/>
-    <w:lsdException w:name="toc 3" w:uiPriority="39" w:semiHidden="1" w:unhideWhenUsed="1"/>
-    <w:lsdException w:name="toc 4" w:uiPriority="39" w:semiHidden="1" w:unhideWhenUsed="1"/>
-    <w:lsdException w:name="toc 5" w:uiPriority="39" w:semiHidden="1" w:unhideWhenUsed="1"/>
-    <w:lsdException w:name="toc 6" w:uiPriority="39" w:semiHidden="1" w:unhideWhenUsed="1"/>
-    <w:lsdException w:name="toc 7" w:uiPriority="39" w:semiHidden="1" w:unhideWhenUsed="1"/>
-    <w:lsdException w:name="toc 8" w:uiPriority="39" w:semiHidden="1" w:unhideWhenUsed="1"/>
-    <w:lsdException w:name="toc 9" w:uiPriority="39" w:semiHidden="1" w:unhideWhenUsed="1"/>
+    <w:lsdException w:name="toc 1" w:semiHidden="1" w:uiPriority="39" w:unhideWhenUsed="1"/>
+    <w:lsdException w:name="toc 2" w:semiHidden="1" w:uiPriority="39" w:unhideWhenUsed="1"/>
+    <w:lsdException w:name="toc 3" w:semiHidden="1" w:uiPriority="39" w:unhideWhenUsed="1"/>
+    <w:lsdException w:name="toc 4" w:semiHidden="1" w:uiPriority="39" w:unhideWhenUsed="1"/>
+    <w:lsdException w:name="toc 5" w:semiHidden="1" w:uiPriority="39" w:unhideWhenUsed="1"/>
+    <w:lsdException w:name="toc 6" w:semiHidden="1" w:uiPriority="39" w:unhideWhenUsed="1"/>
+    <w:lsdException w:name="toc 7" w:semiHidden="1" w:uiPriority="39" w:unhideWhenUsed="1"/>
+    <w:lsdException w:name="toc 8" w:semiHidden="1" w:uiPriority="39" w:unhideWhenUsed="1"/>
+    <w:lsdException w:name="toc 9" w:semiHidden="1" w:uiPriority="39" w:unhideWhenUsed="1"/>
     <w:lsdException w:name="Normal Indent" w:semiHidden="1" w:unhideWhenUsed="1"/>
     <w:lsdException w:name="footnote text" w:semiHidden="1" w:unhideWhenUsed="1"/>
     <w:lsdException w:name="annotation text" w:semiHidden="1" w:unhideWhenUsed="1"/>
     <w:lsdException w:name="header" w:semiHidden="1" w:unhideWhenUsed="1"/>
     <w:lsdException w:name="footer" w:semiHidden="1" w:unhideWhenUsed="1"/>
     <w:lsdException w:name="index heading" w:semiHidden="1" w:unhideWhenUsed="1"/>
-    <w:lsdException w:name="caption" w:uiPriority="35" w:semiHidden="1" w:unhideWhenUsed="1" w:qFormat="1"/>
+    <w:lsdException w:name="caption" w:semiHidden="1" w:uiPriority="35" w:unhideWhenUsed="1" w:qFormat="1"/>
     <w:lsdException w:name="table of figures" w:semiHidden="1" w:unhideWhenUsed="1"/>
     <w:lsdException w:name="envelope address" w:semiHidden="1" w:unhideWhenUsed="1"/>
     <w:lsdException w:name="envelope return" w:semiHidden="1" w:unhideWhenUsed="1"/>
@@ -177,7 +149,7 @@
     <w:lsdException w:name="Title" w:uiPriority="10" w:qFormat="1"/>
     <w:lsdException w:name="Closing" w:semiHidden="1" w:unhideWhenUsed="1"/>
     <w:lsdException w:name="Signature" w:semiHidden="1" w:unhideWhenUsed="1"/>
-    <w:lsdException w:name="Default Paragraph Font" w:uiPriority="1" w:semiHidden="1" w:unhideWhenUsed="1"/>
+    <w:lsdException w:name="Default Paragraph Font" w:semiHidden="1" w:uiPriority="1" w:unhideWhenUsed="1"/>
     <w:lsdException w:name="Body Text" w:semiHidden="1" w:unhideWhenUsed="1"/>
     <w:lsdException w:name="Body Text Indent" w:semiHidden="1" w:unhideWhenUsed="1"/>
     <w:lsdException w:name="List Continue" w:semiHidden="1" w:unhideWhenUsed="1"/>
@@ -217,7 +189,6 @@
     <w:lsdException w:name="HTML Sample" w:semiHidden="1" w:unhideWhenUsed="1"/>
     <w:lsdException w:name="HTML Typewriter" w:semiHidden="1" w:unhideWhenUsed="1"/>
     <w:lsdException w:name="HTML Variable" w:semiHidden="1" w:unhideWhenUsed="1"/>
-    <w:lsdException w:name="Normal Table" w:semiHidden="1" w:unhideWhenUsed="1"/>
     <w:lsdException w:name="annotation subject" w:semiHidden="1" w:unhideWhenUsed="1"/>
     <w:lsdException w:name="No List" w:semiHidden="1" w:unhideWhenUsed="1"/>
     <w:lsdException w:name="Outline List 1" w:semiHidden="1" w:unhideWhenUsed="1"/>
@@ -264,10 +235,8 @@
     <w:lsdException w:name="Table Subtle 2" w:semiHidden="1" w:unhideWhenUsed="1"/>
     <w:lsdException w:name="Table Web 1" w:semiHidden="1" w:unhideWhenUsed="1"/>
     <w:lsdException w:name="Table Web 2" w:semiHidden="1" w:unhideWhenUsed="1"/>
-    <w:lsdException w:name="Table Web 3" w:semiHidden="1" w:unhideWhenUsed="1"/>
     <w:lsdException w:name="Balloon Text" w:semiHidden="1" w:unhideWhenUsed="1"/>
     <w:lsdException w:name="Table Grid" w:uiPriority="39"/>
-    <w:lsdException w:name="Table Theme" w:semiHidden="1" w:unhideWhenUsed="1"/>
     <w:lsdException w:name="Placeholder Text" w:semiHidden="1"/>
     <w:lsdException w:name="No Spacing" w:uiPriority="1" w:qFormat="1"/>
     <w:lsdException w:name="Light Shading" w:uiPriority="60"/>
@@ -377,8 +346,8 @@
     <w:lsdException w:name="Subtle Reference" w:uiPriority="31" w:qFormat="1"/>
     <w:lsdException w:name="Intense Reference" w:uiPriority="32" w:qFormat="1"/>
     <w:lsdException w:name="Book Title" w:uiPriority="33" w:qFormat="1"/>
-    <w:lsdException w:name="Bibliography" w:uiPriority="37" w:semiHidden="1" w:unhideWhenUsed="1"/>
-    <w:lsdException w:name="TOC Heading" w:uiPriority="39" w:semiHidden="1" w:unhideWhenUsed="1" w:qFormat="1"/>
+    <w:lsdException w:name="Bibliography" w:semiHidden="1" w:uiPriority="37" w:unhideWhenUsed="1"/>
+    <w:lsdException w:name="TOC Heading" w:semiHidden="1" w:uiPriority="39" w:unhideWhenUsed="1" w:qFormat="1"/>
     <w:lsdException w:name="Plain Table 1" w:uiPriority="41"/>
     <w:lsdException w:name="Plain Table 2" w:uiPriority="42"/>
     <w:lsdException w:name="Plain Table 3" w:uiPriority="43"/>
@@ -483,18 +452,19 @@
     <w:lsdException w:name="List Table 5 Dark Accent 6" w:uiPriority="50"/>
     <w:lsdException w:name="List Table 6 Colorful Accent 6" w:uiPriority="51"/>
     <w:lsdException w:name="List Table 7 Colorful Accent 6" w:uiPriority="52"/>
+    <w:lsdException w:name="Mention" w:semiHidden="1" w:unhideWhenUsed="1"/>
   </w:latentStyles>
-  <w:style w:type="paragraph" w:styleId="Normal" w:default="1">
+  <w:style w:type="paragraph" w:default="1" w:styleId="Normal">
     <w:name w:val="Normal"/>
     <w:qFormat/>
   </w:style>
-  <w:style w:type="character" w:styleId="DefaultParagraphFont" w:default="1">
+  <w:style w:type="character" w:default="1" w:styleId="DefaultParagraphFont">
     <w:name w:val="Default Paragraph Font"/>
     <w:uiPriority w:val="1"/>
     <w:semiHidden/>
     <w:unhideWhenUsed/>
   </w:style>
-  <w:style w:type="table" w:styleId="TableNormal" w:default="1">
+  <w:style w:type="table" w:default="1" w:styleId="TableNormal">
     <w:name w:val="Normal Table"/>
     <w:uiPriority w:val="99"/>
     <w:semiHidden/>
@@ -509,7 +479,7 @@
       </w:tblCellMar>
     </w:tblPr>
   </w:style>
-  <w:style w:type="numbering" w:styleId="NoList" w:default="1">
+  <w:style w:type="numbering" w:default="1" w:styleId="NoList">
     <w:name w:val="No List"/>
     <w:uiPriority w:val="99"/>
     <w:semiHidden/>
@@ -780,6 +750,15 @@
 </file>
 
 <file path=customXml/item1.xml><?xml version="1.0" encoding="utf-8"?>
+<?mso-contentType ?>
+<FormTemplates xmlns="http://schemas.microsoft.com/sharepoint/v3/contenttype/forms">
+  <Display>DocumentLibraryForm</Display>
+  <Edit>DocumentLibraryForm</Edit>
+  <New>DocumentLibraryForm</New>
+</FormTemplates>
+</file>
+
+<file path=customXml/item2.xml><?xml version="1.0" encoding="utf-8"?>
 <ct:contentTypeSchema xmlns:ct="http://schemas.microsoft.com/office/2006/metadata/contentType" xmlns:ma="http://schemas.microsoft.com/office/2006/metadata/properties/metaAttributes" ct:_="" ma:_="" ma:contentTypeName="Document" ma:contentTypeID="0x0101002D4F5EFBEB0C63499B2D4F6E5971AC53" ma:contentTypeVersion="2" ma:contentTypeDescription="Create a new document." ma:contentTypeScope="" ma:versionID="59045cb95847fa9bdb78c7189577c439">
   <xsd:schema xmlns:xsd="http://www.w3.org/2001/XMLSchema" xmlns:xs="http://www.w3.org/2001/XMLSchema" xmlns:p="http://schemas.microsoft.com/office/2006/metadata/properties" xmlns:ns2="a345a6d7-29c2-46df-9b5d-9f4ec3d8b5b1" targetNamespace="http://schemas.microsoft.com/office/2006/metadata/properties" ma:root="true" ma:fieldsID="f0548374da8cfe5377dc1ee607f3eb51" ns2:_="">
     <xsd:import namespace="a345a6d7-29c2-46df-9b5d-9f4ec3d8b5b1"/>
@@ -927,15 +906,6 @@
 </ct:contentTypeSchema>
 </file>
 
-<file path=customXml/item2.xml><?xml version="1.0" encoding="utf-8"?>
-<?mso-contentType ?>
-<FormTemplates xmlns="http://schemas.microsoft.com/sharepoint/v3/contenttype/forms">
-  <Display>DocumentLibraryForm</Display>
-  <Edit>DocumentLibraryForm</Edit>
-  <New>DocumentLibraryForm</New>
-</FormTemplates>
-</file>
-
 <file path=customXml/item3.xml><?xml version="1.0" encoding="utf-8"?>
 <p:properties xmlns:p="http://schemas.microsoft.com/office/2006/metadata/properties" xmlns:xsi="http://www.w3.org/2001/XMLSchema-instance" xmlns:pc="http://schemas.microsoft.com/office/infopath/2007/PartnerControls">
   <documentManagement/>
@@ -943,13 +913,36 @@
 </file>
 
 <file path=customXml/itemProps1.xml><?xml version="1.0" encoding="utf-8"?>
-<ds:datastoreItem xmlns:ds="http://schemas.openxmlformats.org/officeDocument/2006/customXml" ds:itemID="{B804E61C-FCF4-4264-BA6C-9D0F96D4631C}"/>
+<ds:datastoreItem xmlns:ds="http://schemas.openxmlformats.org/officeDocument/2006/customXml" ds:itemID="{EA2D9A8F-E14A-4321-9FDD-028186868BB8}">
+  <ds:schemaRefs>
+    <ds:schemaRef ds:uri="http://schemas.microsoft.com/sharepoint/v3/contenttype/forms"/>
+  </ds:schemaRefs>
+</ds:datastoreItem>
 </file>
 
 <file path=customXml/itemProps2.xml><?xml version="1.0" encoding="utf-8"?>
-<ds:datastoreItem xmlns:ds="http://schemas.openxmlformats.org/officeDocument/2006/customXml" ds:itemID="{EA2D9A8F-E14A-4321-9FDD-028186868BB8}"/>
+<ds:datastoreItem xmlns:ds="http://schemas.openxmlformats.org/officeDocument/2006/customXml" ds:itemID="{B804E61C-FCF4-4264-BA6C-9D0F96D4631C}">
+  <ds:schemaRefs>
+    <ds:schemaRef ds:uri="http://schemas.microsoft.com/office/2006/metadata/contentType"/>
+    <ds:schemaRef ds:uri="http://schemas.microsoft.com/office/2006/metadata/properties/metaAttributes"/>
+    <ds:schemaRef ds:uri="http://www.w3.org/2001/XMLSchema"/>
+    <ds:schemaRef ds:uri="http://schemas.microsoft.com/office/2006/metadata/properties"/>
+    <ds:schemaRef ds:uri="a345a6d7-29c2-46df-9b5d-9f4ec3d8b5b1"/>
+    <ds:schemaRef ds:uri="http://schemas.microsoft.com/office/2006/documentManagement/types"/>
+    <ds:schemaRef ds:uri="http://schemas.microsoft.com/office/infopath/2007/PartnerControls"/>
+    <ds:schemaRef ds:uri="http://schemas.openxmlformats.org/package/2006/metadata/core-properties"/>
+    <ds:schemaRef ds:uri="http://purl.org/dc/elements/1.1/"/>
+    <ds:schemaRef ds:uri="http://purl.org/dc/terms/"/>
+    <ds:schemaRef ds:uri="http://schemas.microsoft.com/internal/obd"/>
+  </ds:schemaRefs>
+</ds:datastoreItem>
 </file>
 
 <file path=customXml/itemProps3.xml><?xml version="1.0" encoding="utf-8"?>
-<ds:datastoreItem xmlns:ds="http://schemas.openxmlformats.org/officeDocument/2006/customXml" ds:itemID="{E818C15F-5B2D-405B-9AAD-1FBC6DC885BE}"/>
+<ds:datastoreItem xmlns:ds="http://schemas.openxmlformats.org/officeDocument/2006/customXml" ds:itemID="{E818C15F-5B2D-405B-9AAD-1FBC6DC885BE}">
+  <ds:schemaRefs>
+    <ds:schemaRef ds:uri="http://schemas.microsoft.com/office/2006/metadata/properties"/>
+    <ds:schemaRef ds:uri="http://schemas.microsoft.com/office/infopath/2007/PartnerControls"/>
+  </ds:schemaRefs>
+</ds:datastoreItem>
 </file>
</xml_diff>